<commit_message>
DanB: Word Track Chg Suggestions applied.
</commit_message>
<xml_diff>
--- a/_comms/rfp_templates/bbu_prelaunch_usp_rfp.docx
+++ b/_comms/rfp_templates/bbu_prelaunch_usp_rfp.docx
@@ -186,7 +186,7 @@
           <w:rPr>
             <w:rStyle w:val="Hyperlink"/>
           </w:rPr>
-          <w:t>http://bedrockconsortium.org/</w:t>
+          <w:t>http://bbu.bedrockconsortium.org/</w:t>
         </w:r>
       </w:hyperlink>
     </w:p>
@@ -718,12 +718,6 @@
         <w:gridCol w:w="2351"/>
       </w:tblGrid>
       <w:tr>
-        <w:tblPrEx>
-          <w:tblCellMar>
-            <w:top w:w="0" w:type="dxa"/>
-            <w:bottom w:w="0" w:type="dxa"/>
-          </w:tblCellMar>
-        </w:tblPrEx>
         <w:trPr>
           <w:trHeight w:val="500"/>
         </w:trPr>
@@ -825,12 +819,6 @@
         </w:tc>
       </w:tr>
       <w:tr>
-        <w:tblPrEx>
-          <w:tblCellMar>
-            <w:top w:w="0" w:type="dxa"/>
-            <w:bottom w:w="0" w:type="dxa"/>
-          </w:tblCellMar>
-        </w:tblPrEx>
         <w:trPr>
           <w:trHeight w:val="380"/>
         </w:trPr>
@@ -897,12 +885,6 @@
         </w:tc>
       </w:tr>
       <w:tr>
-        <w:tblPrEx>
-          <w:tblCellMar>
-            <w:top w:w="0" w:type="dxa"/>
-            <w:bottom w:w="0" w:type="dxa"/>
-          </w:tblCellMar>
-        </w:tblPrEx>
         <w:trPr>
           <w:trHeight w:val="380"/>
         </w:trPr>
@@ -978,12 +960,6 @@
         </w:tc>
       </w:tr>
       <w:tr>
-        <w:tblPrEx>
-          <w:tblCellMar>
-            <w:top w:w="0" w:type="dxa"/>
-            <w:bottom w:w="0" w:type="dxa"/>
-          </w:tblCellMar>
-        </w:tblPrEx>
         <w:trPr>
           <w:trHeight w:val="400"/>
         </w:trPr>
@@ -1057,12 +1033,6 @@
         </w:tc>
       </w:tr>
       <w:tr>
-        <w:tblPrEx>
-          <w:tblCellMar>
-            <w:top w:w="0" w:type="dxa"/>
-            <w:bottom w:w="0" w:type="dxa"/>
-          </w:tblCellMar>
-        </w:tblPrEx>
         <w:trPr>
           <w:trHeight w:val="380"/>
         </w:trPr>
@@ -1119,12 +1089,6 @@
         </w:tc>
       </w:tr>
       <w:tr>
-        <w:tblPrEx>
-          <w:tblCellMar>
-            <w:top w:w="0" w:type="dxa"/>
-            <w:bottom w:w="0" w:type="dxa"/>
-          </w:tblCellMar>
-        </w:tblPrEx>
         <w:trPr>
           <w:trHeight w:val="380"/>
         </w:trPr>
@@ -1192,12 +1156,6 @@
         </w:tc>
       </w:tr>
       <w:tr>
-        <w:tblPrEx>
-          <w:tblCellMar>
-            <w:top w:w="0" w:type="dxa"/>
-            <w:bottom w:w="0" w:type="dxa"/>
-          </w:tblCellMar>
-        </w:tblPrEx>
         <w:trPr>
           <w:trHeight w:val="400"/>
         </w:trPr>
@@ -1271,12 +1229,6 @@
         </w:tc>
       </w:tr>
       <w:tr>
-        <w:tblPrEx>
-          <w:tblCellMar>
-            <w:top w:w="0" w:type="dxa"/>
-            <w:bottom w:w="0" w:type="dxa"/>
-          </w:tblCellMar>
-        </w:tblPrEx>
         <w:trPr>
           <w:trHeight w:val="380"/>
         </w:trPr>
@@ -1332,12 +1284,6 @@
         </w:tc>
       </w:tr>
       <w:tr>
-        <w:tblPrEx>
-          <w:tblCellMar>
-            <w:top w:w="0" w:type="dxa"/>
-            <w:bottom w:w="0" w:type="dxa"/>
-          </w:tblCellMar>
-        </w:tblPrEx>
         <w:trPr>
           <w:trHeight w:val="400"/>
         </w:trPr>
@@ -1409,12 +1355,6 @@
         </w:tc>
       </w:tr>
       <w:tr>
-        <w:tblPrEx>
-          <w:tblCellMar>
-            <w:top w:w="0" w:type="dxa"/>
-            <w:bottom w:w="0" w:type="dxa"/>
-          </w:tblCellMar>
-        </w:tblPrEx>
         <w:trPr>
           <w:trHeight w:val="400"/>
         </w:trPr>
@@ -1489,12 +1429,6 @@
         </w:tc>
       </w:tr>
       <w:tr>
-        <w:tblPrEx>
-          <w:tblCellMar>
-            <w:top w:w="0" w:type="dxa"/>
-            <w:bottom w:w="0" w:type="dxa"/>
-          </w:tblCellMar>
-        </w:tblPrEx>
         <w:trPr>
           <w:trHeight w:val="400"/>
         </w:trPr>
@@ -1569,12 +1503,6 @@
         </w:tc>
       </w:tr>
       <w:tr>
-        <w:tblPrEx>
-          <w:tblCellMar>
-            <w:top w:w="0" w:type="dxa"/>
-            <w:bottom w:w="0" w:type="dxa"/>
-          </w:tblCellMar>
-        </w:tblPrEx>
         <w:trPr>
           <w:trHeight w:val="380"/>
         </w:trPr>
@@ -1630,12 +1558,6 @@
         </w:tc>
       </w:tr>
       <w:tr>
-        <w:tblPrEx>
-          <w:tblCellMar>
-            <w:top w:w="0" w:type="dxa"/>
-            <w:bottom w:w="0" w:type="dxa"/>
-          </w:tblCellMar>
-        </w:tblPrEx>
         <w:trPr>
           <w:trHeight w:val="380"/>
         </w:trPr>
@@ -1701,12 +1623,6 @@
         </w:tc>
       </w:tr>
       <w:tr>
-        <w:tblPrEx>
-          <w:tblCellMar>
-            <w:top w:w="0" w:type="dxa"/>
-            <w:bottom w:w="0" w:type="dxa"/>
-          </w:tblCellMar>
-        </w:tblPrEx>
         <w:trPr>
           <w:trHeight w:val="400"/>
         </w:trPr>
@@ -1812,12 +1728,6 @@
         </w:tc>
       </w:tr>
       <w:tr>
-        <w:tblPrEx>
-          <w:tblCellMar>
-            <w:top w:w="0" w:type="dxa"/>
-            <w:bottom w:w="0" w:type="dxa"/>
-          </w:tblCellMar>
-        </w:tblPrEx>
         <w:trPr>
           <w:trHeight w:val="380"/>
         </w:trPr>
@@ -1873,12 +1783,6 @@
         </w:tc>
       </w:tr>
       <w:tr>
-        <w:tblPrEx>
-          <w:tblCellMar>
-            <w:top w:w="0" w:type="dxa"/>
-            <w:bottom w:w="0" w:type="dxa"/>
-          </w:tblCellMar>
-        </w:tblPrEx>
         <w:trPr>
           <w:trHeight w:val="380"/>
         </w:trPr>
@@ -1944,12 +1848,6 @@
         </w:tc>
       </w:tr>
       <w:tr>
-        <w:tblPrEx>
-          <w:tblCellMar>
-            <w:top w:w="0" w:type="dxa"/>
-            <w:bottom w:w="0" w:type="dxa"/>
-          </w:tblCellMar>
-        </w:tblPrEx>
         <w:trPr>
           <w:trHeight w:val="400"/>
         </w:trPr>
@@ -2029,12 +1927,6 @@
         </w:tc>
       </w:tr>
       <w:tr>
-        <w:tblPrEx>
-          <w:tblCellMar>
-            <w:top w:w="0" w:type="dxa"/>
-            <w:bottom w:w="0" w:type="dxa"/>
-          </w:tblCellMar>
-        </w:tblPrEx>
         <w:trPr>
           <w:trHeight w:val="400"/>
         </w:trPr>
@@ -2114,12 +2006,6 @@
         </w:tc>
       </w:tr>
       <w:tr>
-        <w:tblPrEx>
-          <w:tblCellMar>
-            <w:top w:w="0" w:type="dxa"/>
-            <w:bottom w:w="0" w:type="dxa"/>
-          </w:tblCellMar>
-        </w:tblPrEx>
         <w:trPr>
           <w:trHeight w:val="400"/>
         </w:trPr>
@@ -2199,12 +2085,6 @@
         </w:tc>
       </w:tr>
       <w:tr>
-        <w:tblPrEx>
-          <w:tblCellMar>
-            <w:top w:w="0" w:type="dxa"/>
-            <w:bottom w:w="0" w:type="dxa"/>
-          </w:tblCellMar>
-        </w:tblPrEx>
         <w:trPr>
           <w:trHeight w:val="400"/>
         </w:trPr>
@@ -2290,12 +2170,6 @@
         </w:tc>
       </w:tr>
       <w:tr>
-        <w:tblPrEx>
-          <w:tblCellMar>
-            <w:top w:w="0" w:type="dxa"/>
-            <w:bottom w:w="0" w:type="dxa"/>
-          </w:tblCellMar>
-        </w:tblPrEx>
         <w:trPr>
           <w:trHeight w:val="400"/>
         </w:trPr>
@@ -2383,12 +2257,6 @@
         </w:tc>
       </w:tr>
       <w:tr>
-        <w:tblPrEx>
-          <w:tblCellMar>
-            <w:top w:w="0" w:type="dxa"/>
-            <w:bottom w:w="0" w:type="dxa"/>
-          </w:tblCellMar>
-        </w:tblPrEx>
         <w:trPr>
           <w:trHeight w:val="400"/>
         </w:trPr>
@@ -2492,12 +2360,6 @@
         </w:tc>
       </w:tr>
       <w:tr>
-        <w:tblPrEx>
-          <w:tblCellMar>
-            <w:top w:w="0" w:type="dxa"/>
-            <w:bottom w:w="0" w:type="dxa"/>
-          </w:tblCellMar>
-        </w:tblPrEx>
         <w:trPr>
           <w:trHeight w:val="400"/>
         </w:trPr>
@@ -2602,12 +2464,6 @@
         </w:tc>
       </w:tr>
       <w:tr>
-        <w:tblPrEx>
-          <w:tblCellMar>
-            <w:top w:w="0" w:type="dxa"/>
-            <w:bottom w:w="0" w:type="dxa"/>
-          </w:tblCellMar>
-        </w:tblPrEx>
         <w:trPr>
           <w:trHeight w:val="380"/>
         </w:trPr>
@@ -2663,12 +2519,6 @@
         </w:tc>
       </w:tr>
       <w:tr>
-        <w:tblPrEx>
-          <w:tblCellMar>
-            <w:top w:w="0" w:type="dxa"/>
-            <w:bottom w:w="0" w:type="dxa"/>
-          </w:tblCellMar>
-        </w:tblPrEx>
         <w:trPr>
           <w:trHeight w:val="380"/>
         </w:trPr>
@@ -2734,12 +2584,6 @@
         </w:tc>
       </w:tr>
       <w:tr>
-        <w:tblPrEx>
-          <w:tblCellMar>
-            <w:top w:w="0" w:type="dxa"/>
-            <w:bottom w:w="0" w:type="dxa"/>
-          </w:tblCellMar>
-        </w:tblPrEx>
         <w:trPr>
           <w:trHeight w:val="380"/>
         </w:trPr>
@@ -2813,12 +2657,6 @@
         </w:tc>
       </w:tr>
       <w:tr>
-        <w:tblPrEx>
-          <w:tblCellMar>
-            <w:top w:w="0" w:type="dxa"/>
-            <w:bottom w:w="0" w:type="dxa"/>
-          </w:tblCellMar>
-        </w:tblPrEx>
         <w:trPr>
           <w:trHeight w:val="400"/>
         </w:trPr>
@@ -2892,12 +2730,6 @@
         </w:tc>
       </w:tr>
       <w:tr>
-        <w:tblPrEx>
-          <w:tblCellMar>
-            <w:top w:w="0" w:type="dxa"/>
-            <w:bottom w:w="0" w:type="dxa"/>
-          </w:tblCellMar>
-        </w:tblPrEx>
         <w:trPr>
           <w:trHeight w:val="380"/>
         </w:trPr>
@@ -2977,12 +2809,6 @@
         </w:tc>
       </w:tr>
       <w:tr>
-        <w:tblPrEx>
-          <w:tblCellMar>
-            <w:top w:w="0" w:type="dxa"/>
-            <w:bottom w:w="0" w:type="dxa"/>
-          </w:tblCellMar>
-        </w:tblPrEx>
         <w:trPr>
           <w:trHeight w:val="400"/>
         </w:trPr>
@@ -3062,12 +2888,6 @@
         </w:tc>
       </w:tr>
       <w:tr>
-        <w:tblPrEx>
-          <w:tblCellMar>
-            <w:top w:w="0" w:type="dxa"/>
-            <w:bottom w:w="0" w:type="dxa"/>
-          </w:tblCellMar>
-        </w:tblPrEx>
         <w:trPr>
           <w:trHeight w:val="400"/>
         </w:trPr>
@@ -3148,12 +2968,6 @@
         </w:tc>
       </w:tr>
       <w:tr>
-        <w:tblPrEx>
-          <w:tblCellMar>
-            <w:top w:w="0" w:type="dxa"/>
-            <w:bottom w:w="0" w:type="dxa"/>
-          </w:tblCellMar>
-        </w:tblPrEx>
         <w:trPr>
           <w:trHeight w:val="380"/>
         </w:trPr>
@@ -3241,12 +3055,6 @@
         </w:tc>
       </w:tr>
       <w:tr>
-        <w:tblPrEx>
-          <w:tblCellMar>
-            <w:top w:w="0" w:type="dxa"/>
-            <w:bottom w:w="0" w:type="dxa"/>
-          </w:tblCellMar>
-        </w:tblPrEx>
         <w:trPr>
           <w:trHeight w:val="380"/>
         </w:trPr>
@@ -3320,12 +3128,6 @@
         </w:tc>
       </w:tr>
       <w:tr>
-        <w:tblPrEx>
-          <w:tblCellMar>
-            <w:top w:w="0" w:type="dxa"/>
-            <w:bottom w:w="0" w:type="dxa"/>
-          </w:tblCellMar>
-        </w:tblPrEx>
         <w:trPr>
           <w:trHeight w:val="380"/>
         </w:trPr>
@@ -3399,12 +3201,6 @@
         </w:tc>
       </w:tr>
       <w:tr>
-        <w:tblPrEx>
-          <w:tblCellMar>
-            <w:top w:w="0" w:type="dxa"/>
-            <w:bottom w:w="0" w:type="dxa"/>
-          </w:tblCellMar>
-        </w:tblPrEx>
         <w:trPr>
           <w:trHeight w:val="380"/>
         </w:trPr>
@@ -3478,12 +3274,6 @@
         </w:tc>
       </w:tr>
       <w:tr>
-        <w:tblPrEx>
-          <w:tblCellMar>
-            <w:top w:w="0" w:type="dxa"/>
-            <w:bottom w:w="0" w:type="dxa"/>
-          </w:tblCellMar>
-        </w:tblPrEx>
         <w:trPr>
           <w:trHeight w:val="400"/>
         </w:trPr>
@@ -3571,12 +3361,6 @@
         </w:tc>
       </w:tr>
       <w:tr>
-        <w:tblPrEx>
-          <w:tblCellMar>
-            <w:top w:w="0" w:type="dxa"/>
-            <w:bottom w:w="0" w:type="dxa"/>
-          </w:tblCellMar>
-        </w:tblPrEx>
         <w:trPr>
           <w:trHeight w:val="400"/>
         </w:trPr>

</xml_diff>

<commit_message>
RFP Extension and Issue #46 resolved.
</commit_message>
<xml_diff>
--- a/_comms/rfp_templates/bbu_prelaunch_usp_rfp.docx
+++ b/_comms/rfp_templates/bbu_prelaunch_usp_rfp.docx
@@ -91,13 +91,22 @@
         </w:rPr>
         <w:t>Version 1</w:t>
       </w:r>
+      <w:r>
+        <w:rPr>
+          <w:rStyle w:val="Strong"/>
+        </w:rPr>
+        <w:t>.1</w:t>
+      </w:r>
     </w:p>
     <w:p>
       <w:pPr>
         <w:jc w:val="center"/>
       </w:pPr>
       <w:r>
-        <w:t>2020-04-17</w:t>
+        <w:t>2020-</w:t>
+      </w:r>
+      <w:r>
+        <w:t>05-14</w:t>
       </w:r>
     </w:p>
     <w:p>
@@ -452,13 +461,8 @@
           </w:tcPr>
           <w:p>
             <w:r>
-              <w:t xml:space="preserve">Dan </w:t>
-            </w:r>
-            <w:proofErr w:type="spellStart"/>
-            <w:r>
-              <w:t>Gisolfi</w:t>
-            </w:r>
-            <w:proofErr w:type="spellEnd"/>
+              <w:t>Dan Gisolfi</w:t>
+            </w:r>
           </w:p>
         </w:tc>
       </w:tr>
@@ -531,15 +535,7 @@
         <w:t>to</w:t>
       </w:r>
       <w:r>
-        <w:t xml:space="preserve"> the firm that recognizes this RFP as an opportunity to not only serve the needs of the BBU but to leverage it as an opportunity to build the skills and asset required to provide these services at scale to other identity utilities. The ideal respondent will demonstrate flexibility, creativity and an openness to community collaboration both within the Bedrock Project and with the </w:t>
-      </w:r>
-      <w:proofErr w:type="spellStart"/>
-      <w:r>
-        <w:t>ToIP</w:t>
-      </w:r>
-      <w:proofErr w:type="spellEnd"/>
-      <w:r>
-        <w:t xml:space="preserve"> Foundation. </w:t>
+        <w:t xml:space="preserve"> the firm that recognizes this RFP as an opportunity to not only serve the needs of the BBU but to leverage it as an opportunity to build the skills and asset required to provide these services at scale to other identity utilities. The ideal respondent will demonstrate flexibility, creativity and an openness to community collaboration both within the Bedrock Project and with the ToIP Foundation. </w:t>
       </w:r>
       <w:r>
         <w:br/>
@@ -589,13 +585,8 @@
       <w:r>
         <w:t xml:space="preserve">Hyperledger Indy will be used as the </w:t>
       </w:r>
-      <w:proofErr w:type="spellStart"/>
-      <w:r>
-        <w:t>ToIP</w:t>
-      </w:r>
-      <w:proofErr w:type="spellEnd"/>
-      <w:r>
-        <w:t xml:space="preserve"> Layer 1 </w:t>
+      <w:r>
+        <w:t xml:space="preserve">ToIP Layer 1 </w:t>
       </w:r>
       <w:r>
         <w:t>t</w:t>
@@ -3603,8 +3594,8 @@
       </w:tblPr>
       <w:tblGrid>
         <w:gridCol w:w="2072"/>
-        <w:gridCol w:w="2337"/>
-        <w:gridCol w:w="4681"/>
+        <w:gridCol w:w="2518"/>
+        <w:gridCol w:w="4500"/>
       </w:tblGrid>
       <w:tr>
         <w:tc>
@@ -3630,7 +3621,7 @@
         </w:tc>
         <w:tc>
           <w:tcPr>
-            <w:tcW w:w="2337" w:type="dxa"/>
+            <w:tcW w:w="2518" w:type="dxa"/>
           </w:tcPr>
           <w:p>
             <w:pPr>
@@ -3651,7 +3642,7 @@
         </w:tc>
         <w:tc>
           <w:tcPr>
-            <w:tcW w:w="4681" w:type="dxa"/>
+            <w:tcW w:w="4500" w:type="dxa"/>
           </w:tcPr>
           <w:p>
             <w:pPr>
@@ -3687,7 +3678,7 @@
         </w:tc>
         <w:tc>
           <w:tcPr>
-            <w:tcW w:w="2337" w:type="dxa"/>
+            <w:tcW w:w="2518" w:type="dxa"/>
           </w:tcPr>
           <w:p>
             <w:r>
@@ -3697,7 +3688,7 @@
         </w:tc>
         <w:tc>
           <w:tcPr>
-            <w:tcW w:w="4681" w:type="dxa"/>
+            <w:tcW w:w="4500" w:type="dxa"/>
           </w:tcPr>
           <w:p>
             <w:r>
@@ -3727,17 +3718,29 @@
         </w:tc>
         <w:tc>
           <w:tcPr>
-            <w:tcW w:w="2337" w:type="dxa"/>
-          </w:tcPr>
-          <w:p>
-            <w:r>
+            <w:tcW w:w="2518" w:type="dxa"/>
+          </w:tcPr>
+          <w:p>
+            <w:r>
+              <w:rPr>
+                <w:strike/>
+              </w:rPr>
               <w:t>15 May 2020</w:t>
             </w:r>
-          </w:p>
-        </w:tc>
-        <w:tc>
-          <w:tcPr>
-            <w:tcW w:w="4681" w:type="dxa"/>
+            <w:r>
+              <w:t xml:space="preserve"> </w:t>
+            </w:r>
+            <w:r>
+              <w:rPr>
+                <w:color w:val="FF0000"/>
+              </w:rPr>
+              <w:t>22-May-2020</w:t>
+            </w:r>
+          </w:p>
+        </w:tc>
+        <w:tc>
+          <w:tcPr>
+            <w:tcW w:w="4500" w:type="dxa"/>
           </w:tcPr>
           <w:p>
             <w:r>
@@ -3759,17 +3762,32 @@
         </w:tc>
         <w:tc>
           <w:tcPr>
-            <w:tcW w:w="2337" w:type="dxa"/>
-          </w:tcPr>
-          <w:p>
-            <w:r>
-              <w:t>18-29 May 2020</w:t>
-            </w:r>
-          </w:p>
-        </w:tc>
-        <w:tc>
-          <w:tcPr>
-            <w:tcW w:w="4681" w:type="dxa"/>
+            <w:tcW w:w="2518" w:type="dxa"/>
+          </w:tcPr>
+          <w:p>
+            <w:r>
+              <w:t>25</w:t>
+            </w:r>
+            <w:r>
+              <w:t xml:space="preserve"> May</w:t>
+            </w:r>
+            <w:r>
+              <w:t xml:space="preserve"> </w:t>
+            </w:r>
+            <w:r>
+              <w:t>-</w:t>
+            </w:r>
+            <w:r>
+              <w:t xml:space="preserve"> 05 June </w:t>
+            </w:r>
+            <w:r>
+              <w:t>2020</w:t>
+            </w:r>
+          </w:p>
+        </w:tc>
+        <w:tc>
+          <w:tcPr>
+            <w:tcW w:w="4500" w:type="dxa"/>
           </w:tcPr>
           <w:p>
             <w:r>
@@ -3791,11 +3809,14 @@
         </w:tc>
         <w:tc>
           <w:tcPr>
-            <w:tcW w:w="2337" w:type="dxa"/>
-          </w:tcPr>
-          <w:p>
-            <w:r>
-              <w:t>5 June 2020</w:t>
+            <w:tcW w:w="2518" w:type="dxa"/>
+          </w:tcPr>
+          <w:p>
+            <w:r>
+              <w:t>12</w:t>
+            </w:r>
+            <w:r>
+              <w:t xml:space="preserve"> June 2020</w:t>
             </w:r>
             <w:r>
               <w:t xml:space="preserve"> (</w:t>
@@ -3814,7 +3835,7 @@
         </w:tc>
         <w:tc>
           <w:tcPr>
-            <w:tcW w:w="4681" w:type="dxa"/>
+            <w:tcW w:w="4500" w:type="dxa"/>
           </w:tcPr>
           <w:p>
             <w:r>
@@ -3828,6 +3849,63 @@
       </w:tr>
     </w:tbl>
     <w:p/>
+    <w:p>
+      <w:r>
+        <w:rPr>
+          <w:b/>
+          <w:bCs/>
+        </w:rPr>
+        <w:t>Note</w:t>
+      </w:r>
+      <w:r>
+        <w:t xml:space="preserve">: </w:t>
+      </w:r>
+      <w:r>
+        <w:rPr>
+          <w:i/>
+          <w:iCs/>
+          <w:color w:val="FF0000"/>
+        </w:rPr>
+        <w:t>The Bedrock Consortium Governance Framework Working Group has approved a</w:t>
+      </w:r>
+      <w:r>
+        <w:rPr>
+          <w:i/>
+          <w:iCs/>
+          <w:color w:val="FF0000"/>
+        </w:rPr>
+        <w:t xml:space="preserve"> </w:t>
+      </w:r>
+      <w:proofErr w:type="gramStart"/>
+      <w:r>
+        <w:rPr>
+          <w:i/>
+          <w:iCs/>
+          <w:color w:val="FF0000"/>
+        </w:rPr>
+        <w:t>one</w:t>
+      </w:r>
+      <w:r>
+        <w:rPr>
+          <w:i/>
+          <w:iCs/>
+          <w:color w:val="FF0000"/>
+        </w:rPr>
+        <w:t xml:space="preserve"> week</w:t>
+      </w:r>
+      <w:proofErr w:type="gramEnd"/>
+      <w:r>
+        <w:rPr>
+          <w:i/>
+          <w:iCs/>
+          <w:color w:val="FF0000"/>
+        </w:rPr>
+        <w:t xml:space="preserve"> extensions for RFP response submissions. New date is Fri 22-May-2020.</w:t>
+      </w:r>
+      <w:r>
+        <w:t xml:space="preserve"> </w:t>
+      </w:r>
+    </w:p>
     <w:p>
       <w:pPr>
         <w:pStyle w:val="Heading2"/>
@@ -3879,7 +3957,22 @@
         </w:numPr>
       </w:pPr>
       <w:r>
-        <w:t>Date / Time: 5:00pm EST 15 May 2020</w:t>
+        <w:t xml:space="preserve">Date / Time: 5:00pm EST </w:t>
+      </w:r>
+      <w:r>
+        <w:rPr>
+          <w:strike/>
+        </w:rPr>
+        <w:t>15 May 2020</w:t>
+      </w:r>
+      <w:r>
+        <w:t xml:space="preserve"> </w:t>
+      </w:r>
+      <w:r>
+        <w:rPr>
+          <w:color w:val="FF0000"/>
+        </w:rPr>
+        <w:t>22-May-2020</w:t>
       </w:r>
     </w:p>
     <w:p/>
@@ -4014,15 +4107,7 @@
           </w:tcPr>
           <w:p>
             <w:r>
-              <w:t xml:space="preserve">Declaration of respondent’s mission in the new </w:t>
-            </w:r>
-            <w:proofErr w:type="spellStart"/>
-            <w:r>
-              <w:t>ToIP</w:t>
-            </w:r>
-            <w:proofErr w:type="spellEnd"/>
-            <w:r>
-              <w:t xml:space="preserve"> ecosystem of Foundry Service Providers.  Goal here is to demonstrate commitment, scope and role in the </w:t>
+              <w:t xml:space="preserve">Declaration of respondent’s mission in the new ToIP ecosystem of Foundry Service Providers.  Goal here is to demonstrate commitment, scope and role in the </w:t>
             </w:r>
             <w:r>
               <w:t>industry. This is also where the respondent should provide some degree of familiarity with Hyperledger Indy.</w:t>
@@ -4268,15 +4353,7 @@
           </w:tcPr>
           <w:p>
             <w:r>
-              <w:t xml:space="preserve">An understanding and participant in the </w:t>
-            </w:r>
-            <w:proofErr w:type="spellStart"/>
-            <w:r>
-              <w:t>ToIP</w:t>
-            </w:r>
-            <w:proofErr w:type="spellEnd"/>
-            <w:r>
-              <w:t xml:space="preserve"> Foundation community. </w:t>
+              <w:t xml:space="preserve">An understanding and participant in the ToIP Foundation community. </w:t>
             </w:r>
           </w:p>
         </w:tc>
@@ -4354,15 +4431,7 @@
           </w:tcPr>
           <w:p>
             <w:r>
-              <w:t xml:space="preserve">Ability to collaborate with Linux Foundation, Consortium, </w:t>
-            </w:r>
-            <w:proofErr w:type="spellStart"/>
-            <w:r>
-              <w:t>ToIP</w:t>
-            </w:r>
-            <w:proofErr w:type="spellEnd"/>
-            <w:r>
-              <w:t xml:space="preserve"> Foundation Working Groups and BBU members.</w:t>
+              <w:t>Ability to collaborate with Linux Foundation, Consortium, ToIP Foundation Working Groups and BBU members.</w:t>
             </w:r>
           </w:p>
         </w:tc>
@@ -5345,6 +5414,7 @@
   <w:style w:type="character" w:default="1" w:styleId="DefaultParagraphFont">
     <w:name w:val="Default Paragraph Font"/>
     <w:uiPriority w:val="1"/>
+    <w:semiHidden/>
     <w:unhideWhenUsed/>
   </w:style>
   <w:style w:type="table" w:default="1" w:styleId="TableNormal">

</xml_diff>